<commit_message>
add mais dados os relatorios
</commit_message>
<xml_diff>
--- a/Relatorios/DOSVOX.docx
+++ b/Relatorios/DOSVOX.docx
@@ -57,22 +57,73 @@
         <w:tabs>
           <w:tab w:val="left" w:pos="420"/>
         </w:tabs>
-        <w:ind w:left="840" w:leftChars="0" w:hanging="420" w:firstLineChars="0"/>
-        <w:rPr>
-          <w:sz w:val="20"/>
-          <w:szCs w:val="20"/>
-        </w:rPr>
-      </w:pPr>
-      <w:r>
-        <w:t>titulo</w:t>
-      </w:r>
-      <w:r>
-        <w:rPr>
-          <w:sz w:val="20"/>
-          <w:szCs w:val="20"/>
-        </w:rPr>
-        <w:t xml:space="preserve"> Dosvox</w:t>
-      </w:r>
+        <w:ind w:left="840" w:hanging="420"/>
+        <w:rPr>
+          <w:sz w:val="20"/>
+          <w:szCs w:val="20"/>
+        </w:rPr>
+      </w:pPr>
+      <w:r>
+        <w:t>Softwares de Acessibilidade DOSVOS e VIRTUAL VISION e a Equiparação de Oportunidades</w:t>
+      </w:r>
+    </w:p>
+    <w:p>
+      <w:pPr>
+        <w:numPr>
+          <w:ilvl w:val="0"/>
+          <w:numId w:val="1"/>
+        </w:numPr>
+        <w:tabs>
+          <w:tab w:val="left" w:pos="420"/>
+        </w:tabs>
+        <w:ind w:left="840" w:hanging="420"/>
+        <w:rPr>
+          <w:sz w:val="20"/>
+          <w:szCs w:val="20"/>
+        </w:rPr>
+      </w:pPr>
+      <w:r>
+        <w:rPr>
+          <w:sz w:val="20"/>
+          <w:szCs w:val="20"/>
+        </w:rPr>
+        <w:t xml:space="preserve">Maria da Piedade Resende da Costa </w:t>
+      </w:r>
+    </w:p>
+    <w:p>
+      <w:pPr>
+        <w:numPr>
+          <w:ilvl w:val="0"/>
+          <w:numId w:val="1"/>
+        </w:numPr>
+        <w:tabs>
+          <w:tab w:val="left" w:pos="420"/>
+        </w:tabs>
+        <w:ind w:left="840" w:hanging="420"/>
+        <w:rPr>
+          <w:sz w:val="20"/>
+          <w:szCs w:val="20"/>
+        </w:rPr>
+      </w:pPr>
+      <w:r>
+        <w:rPr>
+          <w:sz w:val="20"/>
+          <w:szCs w:val="20"/>
+        </w:rPr>
+        <w:t>Paulo Cesar Turci</w:t>
+      </w:r>
+    </w:p>
+    <w:p>
+      <w:pPr>
+        <w:numPr>
+          <w:numId w:val="0"/>
+        </w:numPr>
+        <w:ind w:left="420" w:leftChars="0"/>
+        <w:rPr>
+          <w:sz w:val="20"/>
+          <w:szCs w:val="20"/>
+        </w:rPr>
+      </w:pPr>
     </w:p>
     <w:p>
       <w:pPr>
@@ -1758,10 +1809,7 @@
         <w:pStyle w:val="3"/>
       </w:pPr>
       <w:r>
-        <w:t xml:space="preserve">2. </w:t>
-      </w:r>
-      <w:r>
-        <w:t>Qual assunto que ela trata?</w:t>
+        <w:t>2. Qual assunto que ela trata?</w:t>
       </w:r>
     </w:p>
     <w:p>
@@ -1776,7 +1824,13 @@
         <w:ind w:left="0" w:leftChars="0" w:firstLine="840" w:firstLineChars="0"/>
       </w:pPr>
       <w:r>
-        <w:t>Um sistema de computação destinado a deficientes visuais, com recurso de ler telas do computador.</w:t>
+        <w:t>Um sistema de computação destinado a deficientes visuais, com recurso de ler telas do computador</w:t>
+      </w:r>
+      <w:r>
+        <w:t>, contudo não se restringe apenas um simples leitor de tela o DOSVOX e considerado um software com características de um sistema operacional por conter recursos adicionais que facilita a vida do deficiente visual</w:t>
+      </w:r>
+      <w:r>
+        <w:t>.</w:t>
       </w:r>
     </w:p>
     <w:p>
@@ -1803,16 +1857,7 @@
         <w:ind w:left="0" w:leftChars="0" w:firstLine="840" w:firstLineChars="0"/>
       </w:pPr>
       <w:r>
-        <w:t xml:space="preserve">tornado </w:t>
-      </w:r>
-      <w:r>
-        <w:t>possível</w:t>
-      </w:r>
-      <w:r>
-        <w:t xml:space="preserve"> a utilização de computador convencional para portadores de deficiente com perda parcial da visão </w:t>
-      </w:r>
-      <w:r>
-        <w:t>ou total.</w:t>
+        <w:t>tornado possível a utilização de computador convencional para portadores de deficiente com perda parcial da visão ou total.</w:t>
       </w:r>
     </w:p>
     <w:p>
@@ -1842,10 +1887,7 @@
         <w:ind w:left="0" w:leftChars="0" w:firstLine="840" w:firstLineChars="0"/>
       </w:pPr>
       <w:r>
-        <w:t>Dos programas existentes é o mais simples de usar</w:t>
-      </w:r>
-      <w:r>
-        <w:t xml:space="preserve"> sendo uma interface intuitiva e personalizada pelo usuário.</w:t>
+        <w:t>Dos programas existentes é o mais simples de usar sendo uma interface intuitiva e personalizada pelo usuário.</w:t>
       </w:r>
     </w:p>
     <w:p>
@@ -1860,19 +1902,26 @@
         <w:ind w:left="0" w:leftChars="0" w:firstLine="840" w:firstLineChars="0"/>
       </w:pPr>
       <w:r>
-        <w:t>Programa utiliza a voz Humana gravada para a interação entre os usuário, pelo o fato da voz humana ser gravada isso ajuda na diminuição ou um indicie muito b</w:t>
+        <w:t xml:space="preserve">Programa utiliza a voz Humana gravada para a interação entre os usuário, pelo o fato da voz humana ser gravada isso ajuda na diminuição ou um indicie muito baixo de </w:t>
       </w:r>
       <w:bookmarkStart w:id="0" w:name="_GoBack"/>
       <w:bookmarkEnd w:id="0"/>
       <w:r>
-        <w:t>aixo de estresse para o usuário da ferramenta.</w:t>
+        <w:t>stresse</w:t>
+      </w:r>
+      <w:r>
+        <w:t xml:space="preserve"> para o usuário da ferramenta.</w:t>
       </w:r>
     </w:p>
     <w:p>
       <w:pPr>
         <w:numPr>
+          <w:ilvl w:val="0"/>
           <w:numId w:val="0"/>
         </w:numPr>
+        <w:tabs>
+          <w:tab w:val="clear" w:pos="420"/>
+        </w:tabs>
         <w:ind w:left="420" w:leftChars="0"/>
       </w:pPr>
       <w:r>
@@ -1954,10 +2003,7 @@
         <w:ind w:left="0" w:leftChars="0" w:firstLine="840" w:firstLineChars="0"/>
       </w:pPr>
       <w:r>
-        <w:t>O Núcleo de Computação Eletrônica a Univesidade Federal do Rio de Janeiro</w:t>
-      </w:r>
-      <w:r>
-        <w:t xml:space="preserve">  </w:t>
+        <w:t xml:space="preserve">O Núcleo de Computação Eletrônica a Univesidade Federal do Rio de Janeiro  </w:t>
       </w:r>
       <w:r>
         <w:rPr>
@@ -2049,29 +2095,21 @@
 
 <file path=word/numbering.xml><?xml version="1.0" encoding="utf-8"?>
 <w:numbering xmlns:wpc="http://schemas.microsoft.com/office/word/2010/wordprocessingCanvas" xmlns:mc="http://schemas.openxmlformats.org/markup-compatibility/2006" xmlns:o="urn:schemas-microsoft-com:office:office" xmlns:r="http://schemas.openxmlformats.org/officeDocument/2006/relationships" xmlns:m="http://schemas.openxmlformats.org/officeDocument/2006/math" xmlns:v="urn:schemas-microsoft-com:vml" xmlns:wp14="http://schemas.microsoft.com/office/word/2010/wordprocessingDrawing" xmlns:wp="http://schemas.openxmlformats.org/drawingml/2006/wordprocessingDrawing" xmlns:w10="urn:schemas-microsoft-com:office:word" xmlns:w="http://schemas.openxmlformats.org/wordprocessingml/2006/main" xmlns:w14="http://schemas.microsoft.com/office/word/2010/wordml" xmlns:wpg="http://schemas.microsoft.com/office/word/2010/wordprocessingGroup" xmlns:wpi="http://schemas.microsoft.com/office/word/2010/wordprocessingInk" xmlns:wne="http://schemas.microsoft.com/office/word/2006/wordml" xmlns:wps="http://schemas.microsoft.com/office/word/2010/wordprocessingShape" mc:Ignorable="w14 wp14">
-  <w:abstractNum w:abstractNumId="1526752741">
-    <w:nsid w:val="5B0065E5"/>
+  <w:abstractNum w:abstractNumId="1526758052">
+    <w:nsid w:val="5B007AA4"/>
     <w:multiLevelType w:val="multilevel"/>
-    <w:tmpl w:val="5B0065E5"/>
+    <w:tmpl w:val="5B007AA4"/>
     <w:lvl w:ilvl="0" w:tentative="1">
-      <w:start w:val="1"/>
-      <w:numFmt w:val="bullet"/>
-      <w:lvlText w:val=""/>
-      <w:lvlJc w:val="left"/>
-      <w:pPr>
-        <w:tabs>
-          <w:tab w:val="left" w:pos="420"/>
-        </w:tabs>
-        <w:ind w:left="420" w:leftChars="0" w:hanging="420" w:firstLineChars="0"/>
-      </w:pPr>
-      <w:rPr>
-        <w:rFonts w:hint="default" w:ascii="Wingdings" w:hAnsi="Wingdings"/>
-      </w:rPr>
+      <w:start w:val="3"/>
+      <w:numFmt w:val="decimal"/>
+      <w:suff w:val="space"/>
+      <w:lvlText w:val="%1."/>
+      <w:lvlJc w:val="left"/>
     </w:lvl>
     <w:lvl w:ilvl="1" w:tentative="1">
       <w:start w:val="1"/>
-      <w:numFmt w:val="bullet"/>
-      <w:lvlText w:val=""/>
+      <w:numFmt w:val="lowerLetter"/>
+      <w:lvlText w:val="%2)"/>
       <w:lvlJc w:val="left"/>
       <w:pPr>
         <w:tabs>
@@ -2080,13 +2118,13 @@
         <w:ind w:left="840" w:leftChars="0" w:hanging="420" w:firstLineChars="0"/>
       </w:pPr>
       <w:rPr>
-        <w:rFonts w:hint="default" w:ascii="Wingdings" w:hAnsi="Wingdings"/>
+        <w:rFonts w:hint="default"/>
       </w:rPr>
     </w:lvl>
     <w:lvl w:ilvl="2" w:tentative="1">
       <w:start w:val="1"/>
-      <w:numFmt w:val="bullet"/>
-      <w:lvlText w:val=""/>
+      <w:numFmt w:val="lowerRoman"/>
+      <w:lvlText w:val="%3."/>
       <w:lvlJc w:val="left"/>
       <w:pPr>
         <w:tabs>
@@ -2095,13 +2133,13 @@
         <w:ind w:left="1260" w:leftChars="0" w:hanging="420" w:firstLineChars="0"/>
       </w:pPr>
       <w:rPr>
-        <w:rFonts w:hint="default" w:ascii="Wingdings" w:hAnsi="Wingdings"/>
+        <w:rFonts w:hint="default"/>
       </w:rPr>
     </w:lvl>
     <w:lvl w:ilvl="3" w:tentative="1">
       <w:start w:val="1"/>
-      <w:numFmt w:val="bullet"/>
-      <w:lvlText w:val=""/>
+      <w:numFmt w:val="decimal"/>
+      <w:lvlText w:val="%4."/>
       <w:lvlJc w:val="left"/>
       <w:pPr>
         <w:tabs>
@@ -2110,13 +2148,13 @@
         <w:ind w:left="1680" w:leftChars="0" w:hanging="420" w:firstLineChars="0"/>
       </w:pPr>
       <w:rPr>
-        <w:rFonts w:hint="default" w:ascii="Wingdings" w:hAnsi="Wingdings"/>
+        <w:rFonts w:hint="default"/>
       </w:rPr>
     </w:lvl>
     <w:lvl w:ilvl="4" w:tentative="1">
       <w:start w:val="1"/>
-      <w:numFmt w:val="bullet"/>
-      <w:lvlText w:val=""/>
+      <w:numFmt w:val="lowerLetter"/>
+      <w:lvlText w:val="%5)"/>
       <w:lvlJc w:val="left"/>
       <w:pPr>
         <w:tabs>
@@ -2125,13 +2163,13 @@
         <w:ind w:left="2100" w:leftChars="0" w:hanging="420" w:firstLineChars="0"/>
       </w:pPr>
       <w:rPr>
-        <w:rFonts w:hint="default" w:ascii="Wingdings" w:hAnsi="Wingdings"/>
+        <w:rFonts w:hint="default"/>
       </w:rPr>
     </w:lvl>
     <w:lvl w:ilvl="5" w:tentative="1">
       <w:start w:val="1"/>
-      <w:numFmt w:val="bullet"/>
-      <w:lvlText w:val=""/>
+      <w:numFmt w:val="lowerRoman"/>
+      <w:lvlText w:val="%6."/>
       <w:lvlJc w:val="left"/>
       <w:pPr>
         <w:tabs>
@@ -2140,13 +2178,13 @@
         <w:ind w:left="2520" w:leftChars="0" w:hanging="420" w:firstLineChars="0"/>
       </w:pPr>
       <w:rPr>
-        <w:rFonts w:hint="default" w:ascii="Wingdings" w:hAnsi="Wingdings"/>
+        <w:rFonts w:hint="default"/>
       </w:rPr>
     </w:lvl>
     <w:lvl w:ilvl="6" w:tentative="1">
       <w:start w:val="1"/>
-      <w:numFmt w:val="bullet"/>
-      <w:lvlText w:val=""/>
+      <w:numFmt w:val="decimal"/>
+      <w:lvlText w:val="%7."/>
       <w:lvlJc w:val="left"/>
       <w:pPr>
         <w:tabs>
@@ -2155,13 +2193,13 @@
         <w:ind w:left="2940" w:leftChars="0" w:hanging="420" w:firstLineChars="0"/>
       </w:pPr>
       <w:rPr>
-        <w:rFonts w:hint="default" w:ascii="Wingdings" w:hAnsi="Wingdings"/>
+        <w:rFonts w:hint="default"/>
       </w:rPr>
     </w:lvl>
     <w:lvl w:ilvl="7" w:tentative="1">
       <w:start w:val="1"/>
-      <w:numFmt w:val="bullet"/>
-      <w:lvlText w:val=""/>
+      <w:numFmt w:val="lowerLetter"/>
+      <w:lvlText w:val="%8)"/>
       <w:lvlJc w:val="left"/>
       <w:pPr>
         <w:tabs>
@@ -2170,13 +2208,13 @@
         <w:ind w:left="3360" w:leftChars="0" w:hanging="420" w:firstLineChars="0"/>
       </w:pPr>
       <w:rPr>
-        <w:rFonts w:hint="default" w:ascii="Wingdings" w:hAnsi="Wingdings"/>
+        <w:rFonts w:hint="default"/>
       </w:rPr>
     </w:lvl>
     <w:lvl w:ilvl="8" w:tentative="1">
       <w:start w:val="1"/>
-      <w:numFmt w:val="bullet"/>
-      <w:lvlText w:val=""/>
+      <w:numFmt w:val="lowerRoman"/>
+      <w:lvlText w:val="%9."/>
       <w:lvlJc w:val="left"/>
       <w:pPr>
         <w:tabs>
@@ -2185,7 +2223,7 @@
         <w:ind w:left="3780" w:leftChars="0" w:hanging="420" w:firstLineChars="0"/>
       </w:pPr>
       <w:rPr>
-        <w:rFonts w:hint="default" w:ascii="Wingdings" w:hAnsi="Wingdings"/>
+        <w:rFonts w:hint="default"/>
       </w:rPr>
     </w:lvl>
   </w:abstractNum>
@@ -2209,10 +2247,182 @@
       </w:rPr>
     </w:lvl>
   </w:abstractNum>
-  <w:abstractNum w:abstractNumId="1526752778">
-    <w:nsid w:val="5B00660A"/>
+  <w:abstractNum w:abstractNumId="1526758169">
+    <w:nsid w:val="5B007B19"/>
+    <w:multiLevelType w:val="multilevel"/>
+    <w:tmpl w:val="5B007B19"/>
+    <w:lvl w:ilvl="0" w:tentative="1">
+      <w:start w:val="4"/>
+      <w:numFmt w:val="decimal"/>
+      <w:suff w:val="space"/>
+      <w:lvlText w:val="%1."/>
+      <w:lvlJc w:val="left"/>
+    </w:lvl>
+    <w:lvl w:ilvl="1" w:tentative="1">
+      <w:start w:val="1"/>
+      <w:numFmt w:val="lowerLetter"/>
+      <w:lvlText w:val="%2)"/>
+      <w:lvlJc w:val="left"/>
+      <w:pPr>
+        <w:tabs>
+          <w:tab w:val="left" w:pos="840"/>
+        </w:tabs>
+        <w:ind w:left="840" w:leftChars="0" w:hanging="420" w:firstLineChars="0"/>
+      </w:pPr>
+      <w:rPr>
+        <w:rFonts w:hint="default"/>
+      </w:rPr>
+    </w:lvl>
+    <w:lvl w:ilvl="2" w:tentative="1">
+      <w:start w:val="1"/>
+      <w:numFmt w:val="lowerRoman"/>
+      <w:lvlText w:val="%3."/>
+      <w:lvlJc w:val="left"/>
+      <w:pPr>
+        <w:tabs>
+          <w:tab w:val="left" w:pos="1260"/>
+        </w:tabs>
+        <w:ind w:left="1260" w:leftChars="0" w:hanging="420" w:firstLineChars="0"/>
+      </w:pPr>
+      <w:rPr>
+        <w:rFonts w:hint="default"/>
+      </w:rPr>
+    </w:lvl>
+    <w:lvl w:ilvl="3" w:tentative="1">
+      <w:start w:val="1"/>
+      <w:numFmt w:val="decimal"/>
+      <w:lvlText w:val="%4."/>
+      <w:lvlJc w:val="left"/>
+      <w:pPr>
+        <w:tabs>
+          <w:tab w:val="left" w:pos="1680"/>
+        </w:tabs>
+        <w:ind w:left="1680" w:leftChars="0" w:hanging="420" w:firstLineChars="0"/>
+      </w:pPr>
+      <w:rPr>
+        <w:rFonts w:hint="default"/>
+      </w:rPr>
+    </w:lvl>
+    <w:lvl w:ilvl="4" w:tentative="1">
+      <w:start w:val="1"/>
+      <w:numFmt w:val="lowerLetter"/>
+      <w:lvlText w:val="%5)"/>
+      <w:lvlJc w:val="left"/>
+      <w:pPr>
+        <w:tabs>
+          <w:tab w:val="left" w:pos="2100"/>
+        </w:tabs>
+        <w:ind w:left="2100" w:leftChars="0" w:hanging="420" w:firstLineChars="0"/>
+      </w:pPr>
+      <w:rPr>
+        <w:rFonts w:hint="default"/>
+      </w:rPr>
+    </w:lvl>
+    <w:lvl w:ilvl="5" w:tentative="1">
+      <w:start w:val="1"/>
+      <w:numFmt w:val="lowerRoman"/>
+      <w:lvlText w:val="%6."/>
+      <w:lvlJc w:val="left"/>
+      <w:pPr>
+        <w:tabs>
+          <w:tab w:val="left" w:pos="2520"/>
+        </w:tabs>
+        <w:ind w:left="2520" w:leftChars="0" w:hanging="420" w:firstLineChars="0"/>
+      </w:pPr>
+      <w:rPr>
+        <w:rFonts w:hint="default"/>
+      </w:rPr>
+    </w:lvl>
+    <w:lvl w:ilvl="6" w:tentative="1">
+      <w:start w:val="1"/>
+      <w:numFmt w:val="decimal"/>
+      <w:lvlText w:val="%7."/>
+      <w:lvlJc w:val="left"/>
+      <w:pPr>
+        <w:tabs>
+          <w:tab w:val="left" w:pos="2940"/>
+        </w:tabs>
+        <w:ind w:left="2940" w:leftChars="0" w:hanging="420" w:firstLineChars="0"/>
+      </w:pPr>
+      <w:rPr>
+        <w:rFonts w:hint="default"/>
+      </w:rPr>
+    </w:lvl>
+    <w:lvl w:ilvl="7" w:tentative="1">
+      <w:start w:val="1"/>
+      <w:numFmt w:val="lowerLetter"/>
+      <w:lvlText w:val="%8)"/>
+      <w:lvlJc w:val="left"/>
+      <w:pPr>
+        <w:tabs>
+          <w:tab w:val="left" w:pos="3360"/>
+        </w:tabs>
+        <w:ind w:left="3360" w:leftChars="0" w:hanging="420" w:firstLineChars="0"/>
+      </w:pPr>
+      <w:rPr>
+        <w:rFonts w:hint="default"/>
+      </w:rPr>
+    </w:lvl>
+    <w:lvl w:ilvl="8" w:tentative="1">
+      <w:start w:val="1"/>
+      <w:numFmt w:val="lowerRoman"/>
+      <w:lvlText w:val="%9."/>
+      <w:lvlJc w:val="left"/>
+      <w:pPr>
+        <w:tabs>
+          <w:tab w:val="left" w:pos="3780"/>
+        </w:tabs>
+        <w:ind w:left="3780" w:leftChars="0" w:hanging="420" w:firstLineChars="0"/>
+      </w:pPr>
+      <w:rPr>
+        <w:rFonts w:hint="default"/>
+      </w:rPr>
+    </w:lvl>
+  </w:abstractNum>
+  <w:abstractNum w:abstractNumId="1526760995">
+    <w:nsid w:val="5B008623"/>
     <w:multiLevelType w:val="singleLevel"/>
-    <w:tmpl w:val="5B00660A"/>
+    <w:tmpl w:val="5B008623"/>
+    <w:lvl w:ilvl="0" w:tentative="1">
+      <w:start w:val="1"/>
+      <w:numFmt w:val="bullet"/>
+      <w:lvlText w:val=""/>
+      <w:lvlJc w:val="left"/>
+      <w:pPr>
+        <w:tabs>
+          <w:tab w:val="left" w:pos="420"/>
+        </w:tabs>
+        <w:ind w:left="420" w:leftChars="0" w:hanging="420" w:firstLineChars="0"/>
+      </w:pPr>
+      <w:rPr>
+        <w:rFonts w:hint="default" w:ascii="Wingdings" w:hAnsi="Wingdings"/>
+      </w:rPr>
+    </w:lvl>
+  </w:abstractNum>
+  <w:abstractNum w:abstractNumId="1526761869">
+    <w:nsid w:val="5B00898D"/>
+    <w:multiLevelType w:val="singleLevel"/>
+    <w:tmpl w:val="5B00898D"/>
+    <w:lvl w:ilvl="0" w:tentative="1">
+      <w:start w:val="1"/>
+      <w:numFmt w:val="bullet"/>
+      <w:lvlText w:val=""/>
+      <w:lvlJc w:val="left"/>
+      <w:pPr>
+        <w:tabs>
+          <w:tab w:val="left" w:pos="420"/>
+        </w:tabs>
+        <w:ind w:left="420" w:leftChars="0" w:hanging="420" w:firstLineChars="0"/>
+      </w:pPr>
+      <w:rPr>
+        <w:rFonts w:hint="default" w:ascii="Wingdings" w:hAnsi="Wingdings"/>
+      </w:rPr>
+    </w:lvl>
+  </w:abstractNum>
+  <w:abstractNum w:abstractNumId="1526757073">
+    <w:nsid w:val="5B0076D1"/>
+    <w:multiLevelType w:val="singleLevel"/>
+    <w:tmpl w:val="5B0076D1"/>
     <w:lvl w:ilvl="0" w:tentative="1">
       <w:start w:val="1"/>
       <w:numFmt w:val="bullet"/>
@@ -2361,10 +2571,10 @@
       </w:rPr>
     </w:lvl>
   </w:abstractNum>
-  <w:abstractNum w:abstractNumId="1526757073">
-    <w:nsid w:val="5B0076D1"/>
+  <w:abstractNum w:abstractNumId="1526752778">
+    <w:nsid w:val="5B00660A"/>
     <w:multiLevelType w:val="singleLevel"/>
-    <w:tmpl w:val="5B0076D1"/>
+    <w:tmpl w:val="5B00660A"/>
     <w:lvl w:ilvl="0" w:tentative="1">
       <w:start w:val="1"/>
       <w:numFmt w:val="bullet"/>
@@ -2381,142 +2591,10 @@
       </w:rPr>
     </w:lvl>
   </w:abstractNum>
-  <w:abstractNum w:abstractNumId="1526758052">
-    <w:nsid w:val="5B007AA4"/>
+  <w:abstractNum w:abstractNumId="1527185213">
+    <w:nsid w:val="5B06FF3D"/>
     <w:multiLevelType w:val="multilevel"/>
-    <w:tmpl w:val="5B007AA4"/>
-    <w:lvl w:ilvl="0" w:tentative="1">
-      <w:start w:val="3"/>
-      <w:numFmt w:val="decimal"/>
-      <w:suff w:val="space"/>
-      <w:lvlText w:val="%1."/>
-      <w:lvlJc w:val="left"/>
-    </w:lvl>
-    <w:lvl w:ilvl="1" w:tentative="1">
-      <w:start w:val="1"/>
-      <w:numFmt w:val="lowerLetter"/>
-      <w:lvlText w:val="%2)"/>
-      <w:lvlJc w:val="left"/>
-      <w:pPr>
-        <w:tabs>
-          <w:tab w:val="left" w:pos="840"/>
-        </w:tabs>
-        <w:ind w:left="840" w:leftChars="0" w:hanging="420" w:firstLineChars="0"/>
-      </w:pPr>
-      <w:rPr>
-        <w:rFonts w:hint="default"/>
-      </w:rPr>
-    </w:lvl>
-    <w:lvl w:ilvl="2" w:tentative="1">
-      <w:start w:val="1"/>
-      <w:numFmt w:val="lowerRoman"/>
-      <w:lvlText w:val="%3."/>
-      <w:lvlJc w:val="left"/>
-      <w:pPr>
-        <w:tabs>
-          <w:tab w:val="left" w:pos="1260"/>
-        </w:tabs>
-        <w:ind w:left="1260" w:leftChars="0" w:hanging="420" w:firstLineChars="0"/>
-      </w:pPr>
-      <w:rPr>
-        <w:rFonts w:hint="default"/>
-      </w:rPr>
-    </w:lvl>
-    <w:lvl w:ilvl="3" w:tentative="1">
-      <w:start w:val="1"/>
-      <w:numFmt w:val="decimal"/>
-      <w:lvlText w:val="%4."/>
-      <w:lvlJc w:val="left"/>
-      <w:pPr>
-        <w:tabs>
-          <w:tab w:val="left" w:pos="1680"/>
-        </w:tabs>
-        <w:ind w:left="1680" w:leftChars="0" w:hanging="420" w:firstLineChars="0"/>
-      </w:pPr>
-      <w:rPr>
-        <w:rFonts w:hint="default"/>
-      </w:rPr>
-    </w:lvl>
-    <w:lvl w:ilvl="4" w:tentative="1">
-      <w:start w:val="1"/>
-      <w:numFmt w:val="lowerLetter"/>
-      <w:lvlText w:val="%5)"/>
-      <w:lvlJc w:val="left"/>
-      <w:pPr>
-        <w:tabs>
-          <w:tab w:val="left" w:pos="2100"/>
-        </w:tabs>
-        <w:ind w:left="2100" w:leftChars="0" w:hanging="420" w:firstLineChars="0"/>
-      </w:pPr>
-      <w:rPr>
-        <w:rFonts w:hint="default"/>
-      </w:rPr>
-    </w:lvl>
-    <w:lvl w:ilvl="5" w:tentative="1">
-      <w:start w:val="1"/>
-      <w:numFmt w:val="lowerRoman"/>
-      <w:lvlText w:val="%6."/>
-      <w:lvlJc w:val="left"/>
-      <w:pPr>
-        <w:tabs>
-          <w:tab w:val="left" w:pos="2520"/>
-        </w:tabs>
-        <w:ind w:left="2520" w:leftChars="0" w:hanging="420" w:firstLineChars="0"/>
-      </w:pPr>
-      <w:rPr>
-        <w:rFonts w:hint="default"/>
-      </w:rPr>
-    </w:lvl>
-    <w:lvl w:ilvl="6" w:tentative="1">
-      <w:start w:val="1"/>
-      <w:numFmt w:val="decimal"/>
-      <w:lvlText w:val="%7."/>
-      <w:lvlJc w:val="left"/>
-      <w:pPr>
-        <w:tabs>
-          <w:tab w:val="left" w:pos="2940"/>
-        </w:tabs>
-        <w:ind w:left="2940" w:leftChars="0" w:hanging="420" w:firstLineChars="0"/>
-      </w:pPr>
-      <w:rPr>
-        <w:rFonts w:hint="default"/>
-      </w:rPr>
-    </w:lvl>
-    <w:lvl w:ilvl="7" w:tentative="1">
-      <w:start w:val="1"/>
-      <w:numFmt w:val="lowerLetter"/>
-      <w:lvlText w:val="%8)"/>
-      <w:lvlJc w:val="left"/>
-      <w:pPr>
-        <w:tabs>
-          <w:tab w:val="left" w:pos="3360"/>
-        </w:tabs>
-        <w:ind w:left="3360" w:leftChars="0" w:hanging="420" w:firstLineChars="0"/>
-      </w:pPr>
-      <w:rPr>
-        <w:rFonts w:hint="default"/>
-      </w:rPr>
-    </w:lvl>
-    <w:lvl w:ilvl="8" w:tentative="1">
-      <w:start w:val="1"/>
-      <w:numFmt w:val="lowerRoman"/>
-      <w:lvlText w:val="%9."/>
-      <w:lvlJc w:val="left"/>
-      <w:pPr>
-        <w:tabs>
-          <w:tab w:val="left" w:pos="3780"/>
-        </w:tabs>
-        <w:ind w:left="3780" w:leftChars="0" w:hanging="420" w:firstLineChars="0"/>
-      </w:pPr>
-      <w:rPr>
-        <w:rFonts w:hint="default"/>
-      </w:rPr>
-    </w:lvl>
-  </w:abstractNum>
-  <w:abstractNum w:abstractNumId="1526760995">
-    <w:nsid w:val="5B008623"/>
-    <w:multiLevelType w:val="singleLevel"/>
-    <w:tmpl w:val="5B008623"/>
+    <w:tmpl w:val="5B06FF3D"/>
     <w:lvl w:ilvl="0" w:tentative="1">
       <w:start w:val="1"/>
       <w:numFmt w:val="bullet"/>
@@ -2526,167 +2604,135 @@
         <w:tabs>
           <w:tab w:val="left" w:pos="420"/>
         </w:tabs>
-        <w:ind w:left="420" w:leftChars="0" w:hanging="420" w:firstLineChars="0"/>
-      </w:pPr>
-      <w:rPr>
-        <w:rFonts w:hint="default" w:ascii="Wingdings" w:hAnsi="Wingdings"/>
-      </w:rPr>
-    </w:lvl>
-  </w:abstractNum>
-  <w:abstractNum w:abstractNumId="1526758169">
-    <w:nsid w:val="5B007B19"/>
-    <w:multiLevelType w:val="multilevel"/>
-    <w:tmpl w:val="5B007B19"/>
-    <w:lvl w:ilvl="0" w:tentative="1">
-      <w:start w:val="4"/>
-      <w:numFmt w:val="decimal"/>
-      <w:suff w:val="space"/>
-      <w:lvlText w:val="%1."/>
-      <w:lvlJc w:val="left"/>
+        <w:ind w:left="420" w:hanging="420"/>
+      </w:pPr>
+      <w:rPr>
+        <w:rFonts w:hint="default" w:ascii="Wingdings" w:hAnsi="Wingdings" w:cs="Wingdings"/>
+      </w:rPr>
     </w:lvl>
     <w:lvl w:ilvl="1" w:tentative="1">
       <w:start w:val="1"/>
-      <w:numFmt w:val="lowerLetter"/>
-      <w:lvlText w:val="%2)"/>
+      <w:numFmt w:val="bullet"/>
+      <w:lvlText w:val=""/>
       <w:lvlJc w:val="left"/>
       <w:pPr>
         <w:tabs>
           <w:tab w:val="left" w:pos="840"/>
         </w:tabs>
-        <w:ind w:left="840" w:leftChars="0" w:hanging="420" w:firstLineChars="0"/>
-      </w:pPr>
-      <w:rPr>
-        <w:rFonts w:hint="default"/>
+        <w:ind w:left="840" w:hanging="420"/>
+      </w:pPr>
+      <w:rPr>
+        <w:rFonts w:hint="default" w:ascii="Wingdings" w:hAnsi="Wingdings" w:cs="Wingdings"/>
       </w:rPr>
     </w:lvl>
     <w:lvl w:ilvl="2" w:tentative="1">
       <w:start w:val="1"/>
-      <w:numFmt w:val="lowerRoman"/>
-      <w:lvlText w:val="%3."/>
+      <w:numFmt w:val="bullet"/>
+      <w:lvlText w:val=""/>
       <w:lvlJc w:val="left"/>
       <w:pPr>
         <w:tabs>
           <w:tab w:val="left" w:pos="1260"/>
         </w:tabs>
-        <w:ind w:left="1260" w:leftChars="0" w:hanging="420" w:firstLineChars="0"/>
-      </w:pPr>
-      <w:rPr>
-        <w:rFonts w:hint="default"/>
+        <w:ind w:left="1260" w:hanging="420"/>
+      </w:pPr>
+      <w:rPr>
+        <w:rFonts w:hint="default" w:ascii="Wingdings" w:hAnsi="Wingdings" w:cs="Wingdings"/>
       </w:rPr>
     </w:lvl>
     <w:lvl w:ilvl="3" w:tentative="1">
-      <w:start w:val="1"/>
-      <w:numFmt w:val="decimal"/>
-      <w:lvlText w:val="%4."/>
-      <w:lvlJc w:val="left"/>
-      <w:pPr>
-        <w:tabs>
-          <w:tab w:val="left" w:pos="1680"/>
-        </w:tabs>
-        <w:ind w:left="1680" w:leftChars="0" w:hanging="420" w:firstLineChars="0"/>
-      </w:pPr>
-      <w:rPr>
-        <w:rFonts w:hint="default"/>
-      </w:rPr>
-    </w:lvl>
-    <w:lvl w:ilvl="4" w:tentative="1">
-      <w:start w:val="1"/>
-      <w:numFmt w:val="lowerLetter"/>
-      <w:lvlText w:val="%5)"/>
-      <w:lvlJc w:val="left"/>
-      <w:pPr>
-        <w:tabs>
-          <w:tab w:val="left" w:pos="2100"/>
-        </w:tabs>
-        <w:ind w:left="2100" w:leftChars="0" w:hanging="420" w:firstLineChars="0"/>
-      </w:pPr>
-      <w:rPr>
-        <w:rFonts w:hint="default"/>
-      </w:rPr>
-    </w:lvl>
-    <w:lvl w:ilvl="5" w:tentative="1">
-      <w:start w:val="1"/>
-      <w:numFmt w:val="lowerRoman"/>
-      <w:lvlText w:val="%6."/>
-      <w:lvlJc w:val="left"/>
-      <w:pPr>
-        <w:tabs>
-          <w:tab w:val="left" w:pos="2520"/>
-        </w:tabs>
-        <w:ind w:left="2520" w:leftChars="0" w:hanging="420" w:firstLineChars="0"/>
-      </w:pPr>
-      <w:rPr>
-        <w:rFonts w:hint="default"/>
-      </w:rPr>
-    </w:lvl>
-    <w:lvl w:ilvl="6" w:tentative="1">
-      <w:start w:val="1"/>
-      <w:numFmt w:val="decimal"/>
-      <w:lvlText w:val="%7."/>
-      <w:lvlJc w:val="left"/>
-      <w:pPr>
-        <w:tabs>
-          <w:tab w:val="left" w:pos="2940"/>
-        </w:tabs>
-        <w:ind w:left="2940" w:leftChars="0" w:hanging="420" w:firstLineChars="0"/>
-      </w:pPr>
-      <w:rPr>
-        <w:rFonts w:hint="default"/>
-      </w:rPr>
-    </w:lvl>
-    <w:lvl w:ilvl="7" w:tentative="1">
-      <w:start w:val="1"/>
-      <w:numFmt w:val="lowerLetter"/>
-      <w:lvlText w:val="%8)"/>
-      <w:lvlJc w:val="left"/>
-      <w:pPr>
-        <w:tabs>
-          <w:tab w:val="left" w:pos="3360"/>
-        </w:tabs>
-        <w:ind w:left="3360" w:leftChars="0" w:hanging="420" w:firstLineChars="0"/>
-      </w:pPr>
-      <w:rPr>
-        <w:rFonts w:hint="default"/>
-      </w:rPr>
-    </w:lvl>
-    <w:lvl w:ilvl="8" w:tentative="1">
-      <w:start w:val="1"/>
-      <w:numFmt w:val="lowerRoman"/>
-      <w:lvlText w:val="%9."/>
-      <w:lvlJc w:val="left"/>
-      <w:pPr>
-        <w:tabs>
-          <w:tab w:val="left" w:pos="3780"/>
-        </w:tabs>
-        <w:ind w:left="3780" w:leftChars="0" w:hanging="420" w:firstLineChars="0"/>
-      </w:pPr>
-      <w:rPr>
-        <w:rFonts w:hint="default"/>
-      </w:rPr>
-    </w:lvl>
-  </w:abstractNum>
-  <w:abstractNum w:abstractNumId="1526761869">
-    <w:nsid w:val="5B00898D"/>
-    <w:multiLevelType w:val="singleLevel"/>
-    <w:tmpl w:val="5B00898D"/>
-    <w:lvl w:ilvl="0" w:tentative="1">
       <w:start w:val="1"/>
       <w:numFmt w:val="bullet"/>
       <w:lvlText w:val=""/>
       <w:lvlJc w:val="left"/>
       <w:pPr>
         <w:tabs>
-          <w:tab w:val="left" w:pos="420"/>
-        </w:tabs>
-        <w:ind w:left="420" w:leftChars="0" w:hanging="420" w:firstLineChars="0"/>
-      </w:pPr>
-      <w:rPr>
-        <w:rFonts w:hint="default" w:ascii="Wingdings" w:hAnsi="Wingdings"/>
+          <w:tab w:val="left" w:pos="1680"/>
+        </w:tabs>
+        <w:ind w:left="1680" w:hanging="420"/>
+      </w:pPr>
+      <w:rPr>
+        <w:rFonts w:hint="default" w:ascii="Wingdings" w:hAnsi="Wingdings" w:cs="Wingdings"/>
+      </w:rPr>
+    </w:lvl>
+    <w:lvl w:ilvl="4" w:tentative="1">
+      <w:start w:val="1"/>
+      <w:numFmt w:val="bullet"/>
+      <w:lvlText w:val=""/>
+      <w:lvlJc w:val="left"/>
+      <w:pPr>
+        <w:tabs>
+          <w:tab w:val="left" w:pos="2100"/>
+        </w:tabs>
+        <w:ind w:left="2100" w:hanging="420"/>
+      </w:pPr>
+      <w:rPr>
+        <w:rFonts w:hint="default" w:ascii="Wingdings" w:hAnsi="Wingdings" w:cs="Wingdings"/>
+      </w:rPr>
+    </w:lvl>
+    <w:lvl w:ilvl="5" w:tentative="1">
+      <w:start w:val="1"/>
+      <w:numFmt w:val="bullet"/>
+      <w:lvlText w:val=""/>
+      <w:lvlJc w:val="left"/>
+      <w:pPr>
+        <w:tabs>
+          <w:tab w:val="left" w:pos="2520"/>
+        </w:tabs>
+        <w:ind w:left="2520" w:hanging="420"/>
+      </w:pPr>
+      <w:rPr>
+        <w:rFonts w:hint="default" w:ascii="Wingdings" w:hAnsi="Wingdings" w:cs="Wingdings"/>
+      </w:rPr>
+    </w:lvl>
+    <w:lvl w:ilvl="6" w:tentative="1">
+      <w:start w:val="1"/>
+      <w:numFmt w:val="bullet"/>
+      <w:lvlText w:val=""/>
+      <w:lvlJc w:val="left"/>
+      <w:pPr>
+        <w:tabs>
+          <w:tab w:val="left" w:pos="2940"/>
+        </w:tabs>
+        <w:ind w:left="2940" w:hanging="420"/>
+      </w:pPr>
+      <w:rPr>
+        <w:rFonts w:hint="default" w:ascii="Wingdings" w:hAnsi="Wingdings" w:cs="Wingdings"/>
+      </w:rPr>
+    </w:lvl>
+    <w:lvl w:ilvl="7" w:tentative="1">
+      <w:start w:val="1"/>
+      <w:numFmt w:val="bullet"/>
+      <w:lvlText w:val=""/>
+      <w:lvlJc w:val="left"/>
+      <w:pPr>
+        <w:tabs>
+          <w:tab w:val="left" w:pos="3360"/>
+        </w:tabs>
+        <w:ind w:left="3360" w:hanging="420"/>
+      </w:pPr>
+      <w:rPr>
+        <w:rFonts w:hint="default" w:ascii="Wingdings" w:hAnsi="Wingdings" w:cs="Wingdings"/>
+      </w:rPr>
+    </w:lvl>
+    <w:lvl w:ilvl="8" w:tentative="1">
+      <w:start w:val="1"/>
+      <w:numFmt w:val="bullet"/>
+      <w:lvlText w:val=""/>
+      <w:lvlJc w:val="left"/>
+      <w:pPr>
+        <w:tabs>
+          <w:tab w:val="left" w:pos="3780"/>
+        </w:tabs>
+        <w:ind w:left="3780" w:hanging="420"/>
+      </w:pPr>
+      <w:rPr>
+        <w:rFonts w:hint="default" w:ascii="Wingdings" w:hAnsi="Wingdings" w:cs="Wingdings"/>
       </w:rPr>
     </w:lvl>
   </w:abstractNum>
   <w:num w:numId="1">
-    <w:abstractNumId w:val="1526752741"/>
+    <w:abstractNumId w:val="1527185213"/>
   </w:num>
   <w:num w:numId="2">
     <w:abstractNumId w:val="1526752778"/>
@@ -2727,7 +2773,7 @@
   <w:latentStyles w:count="260" w:defQFormat="0" w:defUnhideWhenUsed="1" w:defSemiHidden="1" w:defUIPriority="99" w:defLockedState="0">
     <w:lsdException w:qFormat="1" w:unhideWhenUsed="0" w:uiPriority="0" w:semiHidden="0" w:name="Normal"/>
     <w:lsdException w:qFormat="1" w:unhideWhenUsed="0" w:uiPriority="0" w:semiHidden="0" w:name="heading 1"/>
-    <w:lsdException w:qFormat="1" w:uiPriority="0" w:name="heading 2"/>
+    <w:lsdException w:qFormat="1" w:uiPriority="0" w:semiHidden="0" w:name="heading 2"/>
     <w:lsdException w:qFormat="1" w:uiPriority="0" w:name="heading 3"/>
     <w:lsdException w:qFormat="1" w:uiPriority="0" w:name="heading 4"/>
     <w:lsdException w:qFormat="1" w:uiPriority="0" w:name="heading 5"/>

</xml_diff>

<commit_message>
mudanças nos relatorios e marcaçao no pdf NVDA
</commit_message>
<xml_diff>
--- a/Relatorios/DOSVOX.docx
+++ b/Relatorios/DOSVOX.docx
@@ -11,7 +11,7 @@
         <w:suppressLineNumbers w:val="0"/>
         <w:jc w:val="left"/>
         <w:rPr>
-          <w:color w:val="2B2C2B" w:themeColor="background1"/>
+          <w:color w:val="404552" w:themeColor="background1"/>
           <w14:textFill>
             <w14:solidFill>
               <w14:schemeClr w14:val="bg1"/>
@@ -24,7 +24,7 @@
           <w:rFonts w:hint="default" w:ascii="Sans Serif" w:hAnsi="Sans Serif" w:eastAsia="SimSun" w:cs="Sans Serif"/>
           <w:i w:val="0"/>
           <w:caps w:val="0"/>
-          <w:color w:val="2B2C2B" w:themeColor="background1"/>
+          <w:color w:val="404552" w:themeColor="background1"/>
           <w:spacing w:val="0"/>
           <w:kern w:val="0"/>
           <w:sz w:val="60"/>
@@ -116,8 +116,44 @@
     <w:p>
       <w:pPr>
         <w:numPr>
+          <w:ilvl w:val="0"/>
+          <w:numId w:val="1"/>
+        </w:numPr>
+        <w:tabs>
+          <w:tab w:val="left" w:pos="420"/>
+        </w:tabs>
+        <w:ind w:left="840" w:hanging="420"/>
+        <w:rPr>
+          <w:sz w:val="20"/>
+          <w:szCs w:val="20"/>
+        </w:rPr>
+      </w:pPr>
+      <w:r>
+        <w:rPr>
+          <w:rFonts w:hint="default"/>
+          <w:sz w:val="20"/>
+          <w:szCs w:val="20"/>
+        </w:rPr>
+        <w:t xml:space="preserve">José Antonio Borges Projeto </w:t>
+      </w:r>
+      <w:r>
+        <w:rPr>
+          <w:rFonts w:hint="default"/>
+          <w:sz w:val="20"/>
+          <w:szCs w:val="20"/>
+        </w:rPr>
+        <w:t>criador do DOSVOX</w:t>
+      </w:r>
+    </w:p>
+    <w:p>
+      <w:pPr>
+        <w:numPr>
+          <w:ilvl w:val="0"/>
           <w:numId w:val="0"/>
         </w:numPr>
+        <w:tabs>
+          <w:tab w:val="clear" w:pos="420"/>
+        </w:tabs>
         <w:ind w:left="420" w:leftChars="0"/>
         <w:rPr>
           <w:sz w:val="20"/>
@@ -150,7 +186,40 @@
           <w:sz w:val="20"/>
           <w:szCs w:val="20"/>
         </w:rPr>
-        <w:t xml:space="preserve">Autores </w:t>
+        <w:t>Autores</w:t>
+      </w:r>
+      <w:r>
+        <w:rPr>
+          <w:sz w:val="20"/>
+          <w:szCs w:val="20"/>
+        </w:rPr>
+        <w:t xml:space="preserve"> atual equipe do projeto DOSVOX</w:t>
+      </w:r>
+    </w:p>
+    <w:p>
+      <w:pPr>
+        <w:keepNext w:val="0"/>
+        <w:keepLines w:val="0"/>
+        <w:widowControl/>
+        <w:numPr>
+          <w:numId w:val="0"/>
+        </w:numPr>
+        <w:suppressLineNumbers w:val="0"/>
+        <w:ind w:left="420" w:leftChars="0" w:firstLine="420" w:firstLineChars="0"/>
+        <w:jc w:val="left"/>
+        <w:rPr>
+          <w:sz w:val="20"/>
+          <w:szCs w:val="20"/>
+        </w:rPr>
+      </w:pPr>
+      <w:bookmarkStart w:id="0" w:name="_GoBack"/>
+      <w:bookmarkEnd w:id="0"/>
+      <w:r>
+        <w:rPr>
+          <w:sz w:val="20"/>
+          <w:szCs w:val="20"/>
+        </w:rPr>
+        <w:t xml:space="preserve"> </w:t>
       </w:r>
       <w:r>
         <w:rPr>
@@ -1824,13 +1893,7 @@
         <w:ind w:left="0" w:leftChars="0" w:firstLine="840" w:firstLineChars="0"/>
       </w:pPr>
       <w:r>
-        <w:t>Um sistema de computação destinado a deficientes visuais, com recurso de ler telas do computador</w:t>
-      </w:r>
-      <w:r>
-        <w:t>, contudo não se restringe apenas um simples leitor de tela o DOSVOX e considerado um software com características de um sistema operacional por conter recursos adicionais que facilita a vida do deficiente visual</w:t>
-      </w:r>
-      <w:r>
-        <w:t>.</w:t>
+        <w:t>Um sistema de computação destinado a deficientes visuais, com recurso de ler telas do computador, contudo não se restringe apenas um simples leitor de tela o DOSVOX e considerado um software com características de um sistema operacional por conter recursos adicionais que facilita a vida do deficiente visual.</w:t>
       </w:r>
     </w:p>
     <w:p>
@@ -1902,15 +1965,7 @@
         <w:ind w:left="0" w:leftChars="0" w:firstLine="840" w:firstLineChars="0"/>
       </w:pPr>
       <w:r>
-        <w:t xml:space="preserve">Programa utiliza a voz Humana gravada para a interação entre os usuário, pelo o fato da voz humana ser gravada isso ajuda na diminuição ou um indicie muito baixo de </w:t>
-      </w:r>
-      <w:bookmarkStart w:id="0" w:name="_GoBack"/>
-      <w:bookmarkEnd w:id="0"/>
-      <w:r>
-        <w:t>stresse</w:t>
-      </w:r>
-      <w:r>
-        <w:t xml:space="preserve"> para o usuário da ferramenta.</w:t>
+        <w:t>Programa utiliza a voz Humana gravada para a interação entre os usuário, pelo o fato da voz humana ser gravada isso ajuda na diminuição ou um indicie muito baixo de stresse para o usuário da ferramenta.</w:t>
       </w:r>
     </w:p>
     <w:p>
@@ -1980,7 +2035,13 @@
         <w:outlineLvl w:val="9"/>
       </w:pPr>
       <w:r>
-        <w:t>Em dezembro de 2002 contava com cerca de 6000 usuários no brasil e alguns países da América Latina, estima que atualmente seja usado por milhares de pessoas no Brasil e ao redor do mundo, o software tem um foco especial em países que utilizam o português como língua oficial ou como segunda língua caso da África e Europa.</w:t>
+        <w:t>Em dezembro de 2002 contava com cerca de 6</w:t>
+      </w:r>
+      <w:r>
+        <w:t xml:space="preserve">0 </w:t>
+      </w:r>
+      <w:r>
+        <w:t>000 usuários no brasil e alguns países da América Latina, estima que atualmente seja usado por milhares de pessoas no Brasil e ao redor do mundo, o software tem um foco especial em países que utilizam o português como língua oficial ou como segunda língua caso da África e Europa.</w:t>
       </w:r>
     </w:p>
     <w:p>
@@ -1994,35 +2055,186 @@
     <w:p>
       <w:pPr>
         <w:numPr>
-          <w:ilvl w:val="0"/>
-          <w:numId w:val="9"/>
+          <w:numId w:val="0"/>
         </w:numPr>
-        <w:tabs>
-          <w:tab w:val="left" w:pos="420"/>
-        </w:tabs>
-        <w:ind w:left="0" w:leftChars="0" w:firstLine="840" w:firstLineChars="0"/>
+        <w:rPr>
+          <w:rFonts w:hint="default"/>
+        </w:rPr>
       </w:pPr>
       <w:r>
         <w:t xml:space="preserve">O Núcleo de Computação Eletrônica a Univesidade Federal do Rio de Janeiro  </w:t>
       </w:r>
       <w:r>
+        <w:t>[</w:t>
+      </w:r>
+      <w:r>
         <w:rPr>
           <w:rFonts w:hint="default"/>
         </w:rPr>
+        <w:fldChar w:fldCharType="begin"/>
+      </w:r>
+      <w:r>
+        <w:rPr>
+          <w:rFonts w:hint="default"/>
+        </w:rPr>
+        <w:instrText xml:space="preserve"> HYPERLINK "http://intervox.nce.ufrj.br/dosvox/" </w:instrText>
+      </w:r>
+      <w:r>
+        <w:rPr>
+          <w:rFonts w:hint="default"/>
+        </w:rPr>
+        <w:fldChar w:fldCharType="separate"/>
+      </w:r>
+      <w:r>
+        <w:rPr>
+          <w:rStyle w:val="5"/>
+          <w:rFonts w:hint="default"/>
+        </w:rPr>
         <w:t>http://intervox.nce.ufrj.br/dosvox/</w:t>
+      </w:r>
+      <w:r>
+        <w:rPr>
+          <w:rFonts w:hint="default"/>
+        </w:rPr>
+        <w:fldChar w:fldCharType="end"/>
+      </w:r>
+      <w:r>
+        <w:rPr>
+          <w:rFonts w:hint="default"/>
+        </w:rPr>
+        <w:t xml:space="preserve"> acesso em 18-05-2018]</w:t>
       </w:r>
     </w:p>
     <w:p>
       <w:pPr>
-        <w:widowControl w:val="0"/>
         <w:numPr>
-          <w:ilvl w:val="0"/>
           <w:numId w:val="0"/>
         </w:numPr>
-        <w:tabs>
-          <w:tab w:val="clear" w:pos="420"/>
-        </w:tabs>
-        <w:jc w:val="both"/>
+        <w:rPr>
+          <w:rFonts w:hint="default"/>
+        </w:rPr>
+      </w:pPr>
+    </w:p>
+    <w:p>
+      <w:pPr>
+        <w:keepNext w:val="0"/>
+        <w:keepLines w:val="0"/>
+        <w:widowControl/>
+        <w:suppressLineNumbers w:val="0"/>
+        <w:jc w:val="left"/>
+        <w:rPr>
+          <w:rFonts w:asciiTheme="minorHAnsi" w:hAnsiTheme="minorHAnsi" w:eastAsiaTheme="minorEastAsia" w:cstheme="minorBidi"/>
+          <w:b w:val="0"/>
+          <w:kern w:val="2"/>
+          <w:sz w:val="21"/>
+          <w:szCs w:val="24"/>
+          <w:lang w:val="en-US" w:eastAsia="zh-CN" w:bidi="ar-SA"/>
+        </w:rPr>
+      </w:pPr>
+      <w:r>
+        <w:rPr>
+          <w:rFonts w:asciiTheme="minorHAnsi" w:hAnsiTheme="minorHAnsi" w:eastAsiaTheme="minorEastAsia" w:cstheme="minorBidi"/>
+          <w:b w:val="0"/>
+          <w:kern w:val="2"/>
+          <w:sz w:val="21"/>
+          <w:szCs w:val="24"/>
+          <w:lang w:val="en-US" w:eastAsia="zh-CN" w:bidi="ar-SA"/>
+        </w:rPr>
+        <w:t>Currículo resumido</w:t>
+      </w:r>
+      <w:r>
+        <w:rPr>
+          <w:rFonts w:asciiTheme="minorHAnsi" w:hAnsiTheme="minorHAnsi" w:cstheme="minorBidi"/>
+          <w:b w:val="0"/>
+          <w:kern w:val="2"/>
+          <w:sz w:val="21"/>
+          <w:szCs w:val="24"/>
+          <w:lang w:eastAsia="zh-CN" w:bidi="ar-SA"/>
+        </w:rPr>
+        <w:t xml:space="preserve"> do professor</w:t>
+      </w:r>
+      <w:r>
+        <w:rPr>
+          <w:rFonts w:asciiTheme="minorHAnsi" w:hAnsiTheme="minorHAnsi" w:eastAsiaTheme="minorEastAsia" w:cstheme="minorBidi"/>
+          <w:kern w:val="2"/>
+          <w:sz w:val="21"/>
+          <w:szCs w:val="24"/>
+          <w:lang w:eastAsia="zh-CN" w:bidi="ar-SA"/>
+        </w:rPr>
+        <w:t xml:space="preserve"> </w:t>
+      </w:r>
+      <w:r>
+        <w:rPr>
+          <w:rFonts w:asciiTheme="minorHAnsi" w:hAnsiTheme="minorHAnsi" w:eastAsiaTheme="minorEastAsia" w:cstheme="minorBidi"/>
+          <w:kern w:val="2"/>
+          <w:sz w:val="21"/>
+          <w:szCs w:val="24"/>
+          <w:lang w:val="en-US" w:eastAsia="zh-CN" w:bidi="ar-SA"/>
+        </w:rPr>
+        <w:t xml:space="preserve">José Antonio dos Santos Borges </w:t>
+      </w:r>
+    </w:p>
+    <w:p>
+      <w:pPr>
+        <w:numPr>
+          <w:numId w:val="0"/>
+        </w:numPr>
+        <w:rPr>
+          <w:rFonts w:hint="default"/>
+        </w:rPr>
+      </w:pPr>
+      <w:r>
+        <w:rPr>
+          <w:rFonts w:hint="default"/>
+        </w:rPr>
+        <w:t>[</w:t>
+      </w:r>
+      <w:r>
+        <w:rPr>
+          <w:rFonts w:hint="default"/>
+        </w:rPr>
+        <w:fldChar w:fldCharType="begin"/>
+      </w:r>
+      <w:r>
+        <w:rPr>
+          <w:rFonts w:hint="default"/>
+        </w:rPr>
+        <w:instrText xml:space="preserve"> HYPERLINK "http://intervox.nce.ufrj.br/~antonio2/" </w:instrText>
+      </w:r>
+      <w:r>
+        <w:rPr>
+          <w:rFonts w:hint="default"/>
+        </w:rPr>
+        <w:fldChar w:fldCharType="separate"/>
+      </w:r>
+      <w:r>
+        <w:rPr>
+          <w:rStyle w:val="5"/>
+          <w:rFonts w:hint="default"/>
+        </w:rPr>
+        <w:t>http://intervox.nce.ufrj.br/~antonio2/</w:t>
+      </w:r>
+      <w:r>
+        <w:rPr>
+          <w:rFonts w:hint="default"/>
+        </w:rPr>
+        <w:fldChar w:fldCharType="end"/>
+      </w:r>
+      <w:r>
+        <w:rPr>
+          <w:rFonts w:hint="default"/>
+        </w:rPr>
+        <w:t xml:space="preserve"> acesso em 29-05-2018]]</w:t>
+      </w:r>
+    </w:p>
+    <w:p>
+      <w:pPr>
+        <w:numPr>
+          <w:numId w:val="0"/>
+        </w:numPr>
+        <w:rPr>
+          <w:rFonts w:hint="default"/>
+        </w:rPr>
       </w:pPr>
     </w:p>
     <w:p>
@@ -2095,12 +2307,12 @@
 
 <file path=word/numbering.xml><?xml version="1.0" encoding="utf-8"?>
 <w:numbering xmlns:wpc="http://schemas.microsoft.com/office/word/2010/wordprocessingCanvas" xmlns:mc="http://schemas.openxmlformats.org/markup-compatibility/2006" xmlns:o="urn:schemas-microsoft-com:office:office" xmlns:r="http://schemas.openxmlformats.org/officeDocument/2006/relationships" xmlns:m="http://schemas.openxmlformats.org/officeDocument/2006/math" xmlns:v="urn:schemas-microsoft-com:vml" xmlns:wp14="http://schemas.microsoft.com/office/word/2010/wordprocessingDrawing" xmlns:wp="http://schemas.openxmlformats.org/drawingml/2006/wordprocessingDrawing" xmlns:w10="urn:schemas-microsoft-com:office:word" xmlns:w="http://schemas.openxmlformats.org/wordprocessingml/2006/main" xmlns:w14="http://schemas.microsoft.com/office/word/2010/wordml" xmlns:wpg="http://schemas.microsoft.com/office/word/2010/wordprocessingGroup" xmlns:wpi="http://schemas.microsoft.com/office/word/2010/wordprocessingInk" xmlns:wne="http://schemas.microsoft.com/office/word/2006/wordml" xmlns:wps="http://schemas.microsoft.com/office/word/2010/wordprocessingShape" mc:Ignorable="w14 wp14">
-  <w:abstractNum w:abstractNumId="1526758052">
-    <w:nsid w:val="5B007AA4"/>
+  <w:abstractNum w:abstractNumId="1526758203">
+    <w:nsid w:val="5B007B3B"/>
     <w:multiLevelType w:val="multilevel"/>
-    <w:tmpl w:val="5B007AA4"/>
+    <w:tmpl w:val="5B007B3B"/>
     <w:lvl w:ilvl="0" w:tentative="1">
-      <w:start w:val="3"/>
+      <w:start w:val="5"/>
       <w:numFmt w:val="decimal"/>
       <w:suff w:val="space"/>
       <w:lvlText w:val="%1."/>
@@ -2227,10 +2439,190 @@
       </w:rPr>
     </w:lvl>
   </w:abstractNum>
-  <w:abstractNum w:abstractNumId="1526752687">
-    <w:nsid w:val="5B0065AF"/>
+  <w:abstractNum w:abstractNumId="1526761869">
+    <w:nsid w:val="5B00898D"/>
     <w:multiLevelType w:val="singleLevel"/>
-    <w:tmpl w:val="5B0065AF"/>
+    <w:tmpl w:val="5B00898D"/>
+    <w:lvl w:ilvl="0" w:tentative="1">
+      <w:start w:val="1"/>
+      <w:numFmt w:val="bullet"/>
+      <w:lvlText w:val=""/>
+      <w:lvlJc w:val="left"/>
+      <w:pPr>
+        <w:tabs>
+          <w:tab w:val="left" w:pos="420"/>
+        </w:tabs>
+        <w:ind w:left="420" w:leftChars="0" w:hanging="420" w:firstLineChars="0"/>
+      </w:pPr>
+      <w:rPr>
+        <w:rFonts w:hint="default" w:ascii="Wingdings" w:hAnsi="Wingdings"/>
+      </w:rPr>
+    </w:lvl>
+  </w:abstractNum>
+  <w:abstractNum w:abstractNumId="1527185213">
+    <w:nsid w:val="5B06FF3D"/>
+    <w:multiLevelType w:val="multilevel"/>
+    <w:tmpl w:val="5B06FF3D"/>
+    <w:lvl w:ilvl="0" w:tentative="1">
+      <w:start w:val="1"/>
+      <w:numFmt w:val="bullet"/>
+      <w:lvlText w:val=""/>
+      <w:lvlJc w:val="left"/>
+      <w:pPr>
+        <w:tabs>
+          <w:tab w:val="left" w:pos="420"/>
+        </w:tabs>
+        <w:ind w:left="420" w:hanging="420"/>
+      </w:pPr>
+      <w:rPr>
+        <w:rFonts w:hint="default" w:ascii="Wingdings" w:hAnsi="Wingdings" w:cs="Wingdings"/>
+      </w:rPr>
+    </w:lvl>
+    <w:lvl w:ilvl="1" w:tentative="1">
+      <w:start w:val="1"/>
+      <w:numFmt w:val="bullet"/>
+      <w:lvlText w:val=""/>
+      <w:lvlJc w:val="left"/>
+      <w:pPr>
+        <w:tabs>
+          <w:tab w:val="left" w:pos="840"/>
+        </w:tabs>
+        <w:ind w:left="840" w:hanging="420"/>
+      </w:pPr>
+      <w:rPr>
+        <w:rFonts w:hint="default" w:ascii="Wingdings" w:hAnsi="Wingdings" w:cs="Wingdings"/>
+      </w:rPr>
+    </w:lvl>
+    <w:lvl w:ilvl="2" w:tentative="1">
+      <w:start w:val="1"/>
+      <w:numFmt w:val="bullet"/>
+      <w:lvlText w:val=""/>
+      <w:lvlJc w:val="left"/>
+      <w:pPr>
+        <w:tabs>
+          <w:tab w:val="left" w:pos="1260"/>
+        </w:tabs>
+        <w:ind w:left="1260" w:hanging="420"/>
+      </w:pPr>
+      <w:rPr>
+        <w:rFonts w:hint="default" w:ascii="Wingdings" w:hAnsi="Wingdings" w:cs="Wingdings"/>
+      </w:rPr>
+    </w:lvl>
+    <w:lvl w:ilvl="3" w:tentative="1">
+      <w:start w:val="1"/>
+      <w:numFmt w:val="bullet"/>
+      <w:lvlText w:val=""/>
+      <w:lvlJc w:val="left"/>
+      <w:pPr>
+        <w:tabs>
+          <w:tab w:val="left" w:pos="1680"/>
+        </w:tabs>
+        <w:ind w:left="1680" w:hanging="420"/>
+      </w:pPr>
+      <w:rPr>
+        <w:rFonts w:hint="default" w:ascii="Wingdings" w:hAnsi="Wingdings" w:cs="Wingdings"/>
+      </w:rPr>
+    </w:lvl>
+    <w:lvl w:ilvl="4" w:tentative="1">
+      <w:start w:val="1"/>
+      <w:numFmt w:val="bullet"/>
+      <w:lvlText w:val=""/>
+      <w:lvlJc w:val="left"/>
+      <w:pPr>
+        <w:tabs>
+          <w:tab w:val="left" w:pos="2100"/>
+        </w:tabs>
+        <w:ind w:left="2100" w:hanging="420"/>
+      </w:pPr>
+      <w:rPr>
+        <w:rFonts w:hint="default" w:ascii="Wingdings" w:hAnsi="Wingdings" w:cs="Wingdings"/>
+      </w:rPr>
+    </w:lvl>
+    <w:lvl w:ilvl="5" w:tentative="1">
+      <w:start w:val="1"/>
+      <w:numFmt w:val="bullet"/>
+      <w:lvlText w:val=""/>
+      <w:lvlJc w:val="left"/>
+      <w:pPr>
+        <w:tabs>
+          <w:tab w:val="left" w:pos="2520"/>
+        </w:tabs>
+        <w:ind w:left="2520" w:hanging="420"/>
+      </w:pPr>
+      <w:rPr>
+        <w:rFonts w:hint="default" w:ascii="Wingdings" w:hAnsi="Wingdings" w:cs="Wingdings"/>
+      </w:rPr>
+    </w:lvl>
+    <w:lvl w:ilvl="6" w:tentative="1">
+      <w:start w:val="1"/>
+      <w:numFmt w:val="bullet"/>
+      <w:lvlText w:val=""/>
+      <w:lvlJc w:val="left"/>
+      <w:pPr>
+        <w:tabs>
+          <w:tab w:val="left" w:pos="2940"/>
+        </w:tabs>
+        <w:ind w:left="2940" w:hanging="420"/>
+      </w:pPr>
+      <w:rPr>
+        <w:rFonts w:hint="default" w:ascii="Wingdings" w:hAnsi="Wingdings" w:cs="Wingdings"/>
+      </w:rPr>
+    </w:lvl>
+    <w:lvl w:ilvl="7" w:tentative="1">
+      <w:start w:val="1"/>
+      <w:numFmt w:val="bullet"/>
+      <w:lvlText w:val=""/>
+      <w:lvlJc w:val="left"/>
+      <w:pPr>
+        <w:tabs>
+          <w:tab w:val="left" w:pos="3360"/>
+        </w:tabs>
+        <w:ind w:left="3360" w:hanging="420"/>
+      </w:pPr>
+      <w:rPr>
+        <w:rFonts w:hint="default" w:ascii="Wingdings" w:hAnsi="Wingdings" w:cs="Wingdings"/>
+      </w:rPr>
+    </w:lvl>
+    <w:lvl w:ilvl="8" w:tentative="1">
+      <w:start w:val="1"/>
+      <w:numFmt w:val="bullet"/>
+      <w:lvlText w:val=""/>
+      <w:lvlJc w:val="left"/>
+      <w:pPr>
+        <w:tabs>
+          <w:tab w:val="left" w:pos="3780"/>
+        </w:tabs>
+        <w:ind w:left="3780" w:hanging="420"/>
+      </w:pPr>
+      <w:rPr>
+        <w:rFonts w:hint="default" w:ascii="Wingdings" w:hAnsi="Wingdings" w:cs="Wingdings"/>
+      </w:rPr>
+    </w:lvl>
+  </w:abstractNum>
+  <w:abstractNum w:abstractNumId="1526757073">
+    <w:nsid w:val="5B0076D1"/>
+    <w:multiLevelType w:val="singleLevel"/>
+    <w:tmpl w:val="5B0076D1"/>
+    <w:lvl w:ilvl="0" w:tentative="1">
+      <w:start w:val="1"/>
+      <w:numFmt w:val="bullet"/>
+      <w:lvlText w:val=""/>
+      <w:lvlJc w:val="left"/>
+      <w:pPr>
+        <w:tabs>
+          <w:tab w:val="left" w:pos="420"/>
+        </w:tabs>
+        <w:ind w:left="420" w:leftChars="0" w:hanging="420" w:firstLineChars="0"/>
+      </w:pPr>
+      <w:rPr>
+        <w:rFonts w:hint="default" w:ascii="Wingdings" w:hAnsi="Wingdings"/>
+      </w:rPr>
+    </w:lvl>
+  </w:abstractNum>
+  <w:abstractNum w:abstractNumId="1526760995">
+    <w:nsid w:val="5B008623"/>
+    <w:multiLevelType w:val="singleLevel"/>
+    <w:tmpl w:val="5B008623"/>
     <w:lvl w:ilvl="0" w:tentative="1">
       <w:start w:val="1"/>
       <w:numFmt w:val="bullet"/>
@@ -2379,72 +2771,12 @@
       </w:rPr>
     </w:lvl>
   </w:abstractNum>
-  <w:abstractNum w:abstractNumId="1526760995">
-    <w:nsid w:val="5B008623"/>
-    <w:multiLevelType w:val="singleLevel"/>
-    <w:tmpl w:val="5B008623"/>
+  <w:abstractNum w:abstractNumId="1526758052">
+    <w:nsid w:val="5B007AA4"/>
+    <w:multiLevelType w:val="multilevel"/>
+    <w:tmpl w:val="5B007AA4"/>
     <w:lvl w:ilvl="0" w:tentative="1">
-      <w:start w:val="1"/>
-      <w:numFmt w:val="bullet"/>
-      <w:lvlText w:val=""/>
-      <w:lvlJc w:val="left"/>
-      <w:pPr>
-        <w:tabs>
-          <w:tab w:val="left" w:pos="420"/>
-        </w:tabs>
-        <w:ind w:left="420" w:leftChars="0" w:hanging="420" w:firstLineChars="0"/>
-      </w:pPr>
-      <w:rPr>
-        <w:rFonts w:hint="default" w:ascii="Wingdings" w:hAnsi="Wingdings"/>
-      </w:rPr>
-    </w:lvl>
-  </w:abstractNum>
-  <w:abstractNum w:abstractNumId="1526761869">
-    <w:nsid w:val="5B00898D"/>
-    <w:multiLevelType w:val="singleLevel"/>
-    <w:tmpl w:val="5B00898D"/>
-    <w:lvl w:ilvl="0" w:tentative="1">
-      <w:start w:val="1"/>
-      <w:numFmt w:val="bullet"/>
-      <w:lvlText w:val=""/>
-      <w:lvlJc w:val="left"/>
-      <w:pPr>
-        <w:tabs>
-          <w:tab w:val="left" w:pos="420"/>
-        </w:tabs>
-        <w:ind w:left="420" w:leftChars="0" w:hanging="420" w:firstLineChars="0"/>
-      </w:pPr>
-      <w:rPr>
-        <w:rFonts w:hint="default" w:ascii="Wingdings" w:hAnsi="Wingdings"/>
-      </w:rPr>
-    </w:lvl>
-  </w:abstractNum>
-  <w:abstractNum w:abstractNumId="1526757073">
-    <w:nsid w:val="5B0076D1"/>
-    <w:multiLevelType w:val="singleLevel"/>
-    <w:tmpl w:val="5B0076D1"/>
-    <w:lvl w:ilvl="0" w:tentative="1">
-      <w:start w:val="1"/>
-      <w:numFmt w:val="bullet"/>
-      <w:lvlText w:val=""/>
-      <w:lvlJc w:val="left"/>
-      <w:pPr>
-        <w:tabs>
-          <w:tab w:val="left" w:pos="420"/>
-        </w:tabs>
-        <w:ind w:left="420" w:leftChars="0" w:hanging="420" w:firstLineChars="0"/>
-      </w:pPr>
-      <w:rPr>
-        <w:rFonts w:hint="default" w:ascii="Wingdings" w:hAnsi="Wingdings"/>
-      </w:rPr>
-    </w:lvl>
-  </w:abstractNum>
-  <w:abstractNum w:abstractNumId="1526758203">
-    <w:nsid w:val="5B007B3B"/>
-    <w:multiLevelType w:val="multilevel"/>
-    <w:tmpl w:val="5B007B3B"/>
-    <w:lvl w:ilvl="0" w:tentative="1">
-      <w:start w:val="5"/>
+      <w:start w:val="3"/>
       <w:numFmt w:val="decimal"/>
       <w:suff w:val="space"/>
       <w:lvlText w:val="%1."/>
@@ -2573,7 +2905,7 @@
   </w:abstractNum>
   <w:abstractNum w:abstractNumId="1526752778">
     <w:nsid w:val="5B00660A"/>
-    <w:multiLevelType w:val="singleLevel"/>
+    <w:multiLevelType w:val="multilevel"/>
     <w:tmpl w:val="5B00660A"/>
     <w:lvl w:ilvl="0" w:tentative="1">
       <w:start w:val="1"/>
@@ -2590,144 +2922,124 @@
         <w:rFonts w:hint="default" w:ascii="Wingdings" w:hAnsi="Wingdings"/>
       </w:rPr>
     </w:lvl>
-  </w:abstractNum>
-  <w:abstractNum w:abstractNumId="1527185213">
-    <w:nsid w:val="5B06FF3D"/>
-    <w:multiLevelType w:val="multilevel"/>
-    <w:tmpl w:val="5B06FF3D"/>
-    <w:lvl w:ilvl="0" w:tentative="1">
+    <w:lvl w:ilvl="1" w:tentative="1">
+      <w:start w:val="1"/>
+      <w:numFmt w:val="bullet"/>
+      <w:lvlText w:val=""/>
+      <w:lvlJc w:val="left"/>
+      <w:pPr>
+        <w:tabs>
+          <w:tab w:val="left" w:pos="840"/>
+        </w:tabs>
+        <w:ind w:left="840" w:leftChars="0" w:hanging="420" w:firstLineChars="0"/>
+      </w:pPr>
+      <w:rPr>
+        <w:rFonts w:hint="default" w:ascii="Wingdings" w:hAnsi="Wingdings"/>
+      </w:rPr>
+    </w:lvl>
+    <w:lvl w:ilvl="2" w:tentative="1">
+      <w:start w:val="1"/>
+      <w:numFmt w:val="bullet"/>
+      <w:lvlText w:val=""/>
+      <w:lvlJc w:val="left"/>
+      <w:pPr>
+        <w:tabs>
+          <w:tab w:val="left" w:pos="1260"/>
+        </w:tabs>
+        <w:ind w:left="1260" w:leftChars="0" w:hanging="420" w:firstLineChars="0"/>
+      </w:pPr>
+      <w:rPr>
+        <w:rFonts w:hint="default" w:ascii="Wingdings" w:hAnsi="Wingdings"/>
+      </w:rPr>
+    </w:lvl>
+    <w:lvl w:ilvl="3" w:tentative="1">
       <w:start w:val="1"/>
       <w:numFmt w:val="bullet"/>
       <w:lvlText w:val=""/>
       <w:lvlJc w:val="left"/>
       <w:pPr>
         <w:tabs>
-          <w:tab w:val="left" w:pos="420"/>
-        </w:tabs>
-        <w:ind w:left="420" w:hanging="420"/>
-      </w:pPr>
-      <w:rPr>
-        <w:rFonts w:hint="default" w:ascii="Wingdings" w:hAnsi="Wingdings" w:cs="Wingdings"/>
-      </w:rPr>
-    </w:lvl>
-    <w:lvl w:ilvl="1" w:tentative="1">
+          <w:tab w:val="left" w:pos="1680"/>
+        </w:tabs>
+        <w:ind w:left="1680" w:leftChars="0" w:hanging="420" w:firstLineChars="0"/>
+      </w:pPr>
+      <w:rPr>
+        <w:rFonts w:hint="default" w:ascii="Wingdings" w:hAnsi="Wingdings"/>
+      </w:rPr>
+    </w:lvl>
+    <w:lvl w:ilvl="4" w:tentative="1">
       <w:start w:val="1"/>
       <w:numFmt w:val="bullet"/>
       <w:lvlText w:val=""/>
       <w:lvlJc w:val="left"/>
       <w:pPr>
         <w:tabs>
-          <w:tab w:val="left" w:pos="840"/>
-        </w:tabs>
-        <w:ind w:left="840" w:hanging="420"/>
-      </w:pPr>
-      <w:rPr>
-        <w:rFonts w:hint="default" w:ascii="Wingdings" w:hAnsi="Wingdings" w:cs="Wingdings"/>
-      </w:rPr>
-    </w:lvl>
-    <w:lvl w:ilvl="2" w:tentative="1">
+          <w:tab w:val="left" w:pos="2100"/>
+        </w:tabs>
+        <w:ind w:left="2100" w:leftChars="0" w:hanging="420" w:firstLineChars="0"/>
+      </w:pPr>
+      <w:rPr>
+        <w:rFonts w:hint="default" w:ascii="Wingdings" w:hAnsi="Wingdings"/>
+      </w:rPr>
+    </w:lvl>
+    <w:lvl w:ilvl="5" w:tentative="1">
       <w:start w:val="1"/>
       <w:numFmt w:val="bullet"/>
       <w:lvlText w:val=""/>
       <w:lvlJc w:val="left"/>
       <w:pPr>
         <w:tabs>
-          <w:tab w:val="left" w:pos="1260"/>
-        </w:tabs>
-        <w:ind w:left="1260" w:hanging="420"/>
-      </w:pPr>
-      <w:rPr>
-        <w:rFonts w:hint="default" w:ascii="Wingdings" w:hAnsi="Wingdings" w:cs="Wingdings"/>
-      </w:rPr>
-    </w:lvl>
-    <w:lvl w:ilvl="3" w:tentative="1">
+          <w:tab w:val="left" w:pos="2520"/>
+        </w:tabs>
+        <w:ind w:left="2520" w:leftChars="0" w:hanging="420" w:firstLineChars="0"/>
+      </w:pPr>
+      <w:rPr>
+        <w:rFonts w:hint="default" w:ascii="Wingdings" w:hAnsi="Wingdings"/>
+      </w:rPr>
+    </w:lvl>
+    <w:lvl w:ilvl="6" w:tentative="1">
       <w:start w:val="1"/>
       <w:numFmt w:val="bullet"/>
       <w:lvlText w:val=""/>
       <w:lvlJc w:val="left"/>
       <w:pPr>
         <w:tabs>
-          <w:tab w:val="left" w:pos="1680"/>
-        </w:tabs>
-        <w:ind w:left="1680" w:hanging="420"/>
-      </w:pPr>
-      <w:rPr>
-        <w:rFonts w:hint="default" w:ascii="Wingdings" w:hAnsi="Wingdings" w:cs="Wingdings"/>
-      </w:rPr>
-    </w:lvl>
-    <w:lvl w:ilvl="4" w:tentative="1">
+          <w:tab w:val="left" w:pos="2940"/>
+        </w:tabs>
+        <w:ind w:left="2940" w:leftChars="0" w:hanging="420" w:firstLineChars="0"/>
+      </w:pPr>
+      <w:rPr>
+        <w:rFonts w:hint="default" w:ascii="Wingdings" w:hAnsi="Wingdings"/>
+      </w:rPr>
+    </w:lvl>
+    <w:lvl w:ilvl="7" w:tentative="1">
       <w:start w:val="1"/>
       <w:numFmt w:val="bullet"/>
       <w:lvlText w:val=""/>
       <w:lvlJc w:val="left"/>
       <w:pPr>
         <w:tabs>
-          <w:tab w:val="left" w:pos="2100"/>
-        </w:tabs>
-        <w:ind w:left="2100" w:hanging="420"/>
-      </w:pPr>
-      <w:rPr>
-        <w:rFonts w:hint="default" w:ascii="Wingdings" w:hAnsi="Wingdings" w:cs="Wingdings"/>
-      </w:rPr>
-    </w:lvl>
-    <w:lvl w:ilvl="5" w:tentative="1">
+          <w:tab w:val="left" w:pos="3360"/>
+        </w:tabs>
+        <w:ind w:left="3360" w:leftChars="0" w:hanging="420" w:firstLineChars="0"/>
+      </w:pPr>
+      <w:rPr>
+        <w:rFonts w:hint="default" w:ascii="Wingdings" w:hAnsi="Wingdings"/>
+      </w:rPr>
+    </w:lvl>
+    <w:lvl w:ilvl="8" w:tentative="1">
       <w:start w:val="1"/>
       <w:numFmt w:val="bullet"/>
       <w:lvlText w:val=""/>
       <w:lvlJc w:val="left"/>
       <w:pPr>
         <w:tabs>
-          <w:tab w:val="left" w:pos="2520"/>
-        </w:tabs>
-        <w:ind w:left="2520" w:hanging="420"/>
-      </w:pPr>
-      <w:rPr>
-        <w:rFonts w:hint="default" w:ascii="Wingdings" w:hAnsi="Wingdings" w:cs="Wingdings"/>
-      </w:rPr>
-    </w:lvl>
-    <w:lvl w:ilvl="6" w:tentative="1">
-      <w:start w:val="1"/>
-      <w:numFmt w:val="bullet"/>
-      <w:lvlText w:val=""/>
-      <w:lvlJc w:val="left"/>
-      <w:pPr>
-        <w:tabs>
-          <w:tab w:val="left" w:pos="2940"/>
-        </w:tabs>
-        <w:ind w:left="2940" w:hanging="420"/>
-      </w:pPr>
-      <w:rPr>
-        <w:rFonts w:hint="default" w:ascii="Wingdings" w:hAnsi="Wingdings" w:cs="Wingdings"/>
-      </w:rPr>
-    </w:lvl>
-    <w:lvl w:ilvl="7" w:tentative="1">
-      <w:start w:val="1"/>
-      <w:numFmt w:val="bullet"/>
-      <w:lvlText w:val=""/>
-      <w:lvlJc w:val="left"/>
-      <w:pPr>
-        <w:tabs>
-          <w:tab w:val="left" w:pos="3360"/>
-        </w:tabs>
-        <w:ind w:left="3360" w:hanging="420"/>
-      </w:pPr>
-      <w:rPr>
-        <w:rFonts w:hint="default" w:ascii="Wingdings" w:hAnsi="Wingdings" w:cs="Wingdings"/>
-      </w:rPr>
-    </w:lvl>
-    <w:lvl w:ilvl="8" w:tentative="1">
-      <w:start w:val="1"/>
-      <w:numFmt w:val="bullet"/>
-      <w:lvlText w:val=""/>
-      <w:lvlJc w:val="left"/>
-      <w:pPr>
-        <w:tabs>
           <w:tab w:val="left" w:pos="3780"/>
         </w:tabs>
-        <w:ind w:left="3780" w:hanging="420"/>
-      </w:pPr>
-      <w:rPr>
-        <w:rFonts w:hint="default" w:ascii="Wingdings" w:hAnsi="Wingdings" w:cs="Wingdings"/>
+        <w:ind w:left="3780" w:leftChars="0" w:hanging="420" w:firstLineChars="0"/>
+      </w:pPr>
+      <w:rPr>
+        <w:rFonts w:hint="default" w:ascii="Wingdings" w:hAnsi="Wingdings"/>
       </w:rPr>
     </w:lvl>
   </w:abstractNum>
@@ -2754,9 +3066,6 @@
   </w:num>
   <w:num w:numId="8">
     <w:abstractNumId w:val="1526761869"/>
-  </w:num>
-  <w:num w:numId="9">
-    <w:abstractNumId w:val="1526752687"/>
   </w:num>
 </w:numbering>
 </file>
@@ -3011,10 +3320,10 @@
   <a:themeElements>
     <a:clrScheme name="Office">
       <a:dk1>
-        <a:sysClr val="windowText" lastClr="F3F5F3"/>
+        <a:sysClr val="windowText" lastClr="D3DAE3"/>
       </a:dk1>
       <a:lt1>
-        <a:sysClr val="window" lastClr="2B2C2B"/>
+        <a:sysClr val="window" lastClr="404552"/>
       </a:lt1>
       <a:dk2>
         <a:srgbClr val="44546A"/>

</xml_diff>